<commit_message>
Auto stash before merge of "frontEnd" and "origin/frontEnd"
</commit_message>
<xml_diff>
--- a/Dossier/Storyboard/Design du front.docx
+++ b/Dossier/Storyboard/Design du front.docx
@@ -207,8 +207,6 @@
         </w:rPr>
         <w:t xml:space="preserve"> </w:t>
       </w:r>
-      <w:bookmarkStart w:id="0" w:name="_GoBack"/>
-      <w:bookmarkEnd w:id="0"/>
       <w:r>
         <w:rPr>
           <w:color w:val="000000" w:themeColor="text1"/>
@@ -235,25 +233,7 @@
           <w:szCs w:val="24"/>
           <w:lang w:val="fr-FR"/>
         </w:rPr>
-        <w:t xml:space="preserve">Numéro en </w:t>
-      </w:r>
-      <w:r>
-        <w:rPr>
-          <w:color w:val="000000" w:themeColor="text1"/>
-          <w:sz w:val="24"/>
-          <w:szCs w:val="24"/>
-          <w:lang w:val="fr-FR"/>
-        </w:rPr>
-        <w:t>bleu :</w:t>
-      </w:r>
-      <w:r>
-        <w:rPr>
-          <w:color w:val="000000" w:themeColor="text1"/>
-          <w:sz w:val="24"/>
-          <w:szCs w:val="24"/>
-          <w:lang w:val="fr-FR"/>
-        </w:rPr>
-        <w:t xml:space="preserve"> </w:t>
+        <w:t xml:space="preserve">Numéro en bleu : </w:t>
       </w:r>
       <w:r>
         <w:rPr>
@@ -326,25 +306,796 @@
           <w:szCs w:val="24"/>
           <w:lang w:val="fr-FR"/>
         </w:rPr>
-        <w:t xml:space="preserve"> vers une autre page (si on clique sur le </w:t>
-      </w:r>
-      <w:r>
-        <w:rPr>
-          <w:color w:val="000000" w:themeColor="text1"/>
-          <w:sz w:val="24"/>
-          <w:szCs w:val="24"/>
-          <w:lang w:val="fr-FR"/>
-        </w:rPr>
-        <w:t>numéro</w:t>
-      </w:r>
-      <w:r>
-        <w:rPr>
-          <w:color w:val="000000" w:themeColor="text1"/>
-          <w:sz w:val="24"/>
-          <w:szCs w:val="24"/>
-          <w:lang w:val="fr-FR"/>
-        </w:rPr>
-        <w:t>, on arrive sur la page correspondante)</w:t>
+        <w:t xml:space="preserve"> vers une autre page (si on clique sur le numéro, on arrive sur la page correspondante)</w:t>
+      </w:r>
+    </w:p>
+    <w:p>
+      <w:pPr>
+        <w:rPr>
+          <w:color w:val="000000" w:themeColor="text1"/>
+          <w:sz w:val="24"/>
+          <w:szCs w:val="24"/>
+          <w:lang w:val="fr-FR"/>
+        </w:rPr>
+      </w:pPr>
+      <w:r>
+        <w:rPr>
+          <w:noProof/>
+          <w:color w:val="000000" w:themeColor="text1"/>
+          <w:sz w:val="24"/>
+          <w:szCs w:val="24"/>
+          <w:lang w:val="fr-FR"/>
+        </w:rPr>
+        <w:drawing>
+          <wp:inline distT="0" distB="0" distL="0" distR="0" wp14:anchorId="6BFA8551" wp14:editId="04D954CA">
+            <wp:extent cx="5759450" cy="3600450"/>
+            <wp:effectExtent l="0" t="0" r="0" b="0"/>
+            <wp:docPr id="3" name="Image 3"/>
+            <wp:cNvGraphicFramePr>
+              <a:graphicFrameLocks xmlns:a="http://schemas.openxmlformats.org/drawingml/2006/main" noChangeAspect="1"/>
+            </wp:cNvGraphicFramePr>
+            <a:graphic xmlns:a="http://schemas.openxmlformats.org/drawingml/2006/main">
+              <a:graphicData uri="http://schemas.openxmlformats.org/drawingml/2006/picture">
+                <pic:pic xmlns:pic="http://schemas.openxmlformats.org/drawingml/2006/picture">
+                  <pic:nvPicPr>
+                    <pic:cNvPr id="0" name="Picture 3"/>
+                    <pic:cNvPicPr>
+                      <a:picLocks noChangeAspect="1" noChangeArrowheads="1"/>
+                    </pic:cNvPicPr>
+                  </pic:nvPicPr>
+                  <pic:blipFill>
+                    <a:blip r:embed="rId4" cstate="print">
+                      <a:extLst>
+                        <a:ext uri="{28A0092B-C50C-407E-A947-70E740481C1C}">
+                          <a14:useLocalDpi xmlns:a14="http://schemas.microsoft.com/office/drawing/2010/main" val="0"/>
+                        </a:ext>
+                      </a:extLst>
+                    </a:blip>
+                    <a:srcRect/>
+                    <a:stretch>
+                      <a:fillRect/>
+                    </a:stretch>
+                  </pic:blipFill>
+                  <pic:spPr bwMode="auto">
+                    <a:xfrm>
+                      <a:off x="0" y="0"/>
+                      <a:ext cx="5759450" cy="3600450"/>
+                    </a:xfrm>
+                    <a:prstGeom prst="rect">
+                      <a:avLst/>
+                    </a:prstGeom>
+                    <a:noFill/>
+                    <a:ln>
+                      <a:noFill/>
+                    </a:ln>
+                  </pic:spPr>
+                </pic:pic>
+              </a:graphicData>
+            </a:graphic>
+          </wp:inline>
+        </w:drawing>
+      </w:r>
+    </w:p>
+    <w:p>
+      <w:pPr>
+        <w:rPr>
+          <w:color w:val="000000" w:themeColor="text1"/>
+          <w:sz w:val="24"/>
+          <w:szCs w:val="24"/>
+          <w:lang w:val="fr-FR"/>
+        </w:rPr>
+      </w:pPr>
+      <w:r>
+        <w:rPr>
+          <w:noProof/>
+          <w:color w:val="000000" w:themeColor="text1"/>
+          <w:sz w:val="24"/>
+          <w:szCs w:val="24"/>
+          <w:lang w:val="fr-FR"/>
+        </w:rPr>
+        <w:lastRenderedPageBreak/>
+        <w:drawing>
+          <wp:inline distT="0" distB="0" distL="0" distR="0" wp14:anchorId="0C33ADD1" wp14:editId="359FE9CB">
+            <wp:extent cx="5759450" cy="3600450"/>
+            <wp:effectExtent l="0" t="0" r="0" b="0"/>
+            <wp:docPr id="8" name="Image 8"/>
+            <wp:cNvGraphicFramePr>
+              <a:graphicFrameLocks xmlns:a="http://schemas.openxmlformats.org/drawingml/2006/main" noChangeAspect="1"/>
+            </wp:cNvGraphicFramePr>
+            <a:graphic xmlns:a="http://schemas.openxmlformats.org/drawingml/2006/main">
+              <a:graphicData uri="http://schemas.openxmlformats.org/drawingml/2006/picture">
+                <pic:pic xmlns:pic="http://schemas.openxmlformats.org/drawingml/2006/picture">
+                  <pic:nvPicPr>
+                    <pic:cNvPr id="0" name="Picture 8"/>
+                    <pic:cNvPicPr>
+                      <a:picLocks noChangeAspect="1" noChangeArrowheads="1"/>
+                    </pic:cNvPicPr>
+                  </pic:nvPicPr>
+                  <pic:blipFill>
+                    <a:blip r:embed="rId5" cstate="print">
+                      <a:extLst>
+                        <a:ext uri="{28A0092B-C50C-407E-A947-70E740481C1C}">
+                          <a14:useLocalDpi xmlns:a14="http://schemas.microsoft.com/office/drawing/2010/main" val="0"/>
+                        </a:ext>
+                      </a:extLst>
+                    </a:blip>
+                    <a:srcRect/>
+                    <a:stretch>
+                      <a:fillRect/>
+                    </a:stretch>
+                  </pic:blipFill>
+                  <pic:spPr bwMode="auto">
+                    <a:xfrm>
+                      <a:off x="0" y="0"/>
+                      <a:ext cx="5759450" cy="3600450"/>
+                    </a:xfrm>
+                    <a:prstGeom prst="rect">
+                      <a:avLst/>
+                    </a:prstGeom>
+                    <a:noFill/>
+                    <a:ln>
+                      <a:noFill/>
+                    </a:ln>
+                  </pic:spPr>
+                </pic:pic>
+              </a:graphicData>
+            </a:graphic>
+          </wp:inline>
+        </w:drawing>
+      </w:r>
+    </w:p>
+    <w:p>
+      <w:pPr>
+        <w:rPr>
+          <w:color w:val="0070C0"/>
+          <w:sz w:val="24"/>
+          <w:szCs w:val="24"/>
+          <w:lang w:val="fr-FR"/>
+        </w:rPr>
+      </w:pPr>
+      <w:r>
+        <w:rPr>
+          <w:noProof/>
+          <w:color w:val="000000" w:themeColor="text1"/>
+          <w:sz w:val="24"/>
+          <w:szCs w:val="24"/>
+          <w:lang w:val="fr-FR"/>
+        </w:rPr>
+        <w:drawing>
+          <wp:inline distT="0" distB="0" distL="0" distR="0" wp14:anchorId="6041AA6E" wp14:editId="523431E0">
+            <wp:extent cx="5759450" cy="3600450"/>
+            <wp:effectExtent l="0" t="0" r="0" b="0"/>
+            <wp:docPr id="6" name="Image 6"/>
+            <wp:cNvGraphicFramePr>
+              <a:graphicFrameLocks xmlns:a="http://schemas.openxmlformats.org/drawingml/2006/main" noChangeAspect="1"/>
+            </wp:cNvGraphicFramePr>
+            <a:graphic xmlns:a="http://schemas.openxmlformats.org/drawingml/2006/main">
+              <a:graphicData uri="http://schemas.openxmlformats.org/drawingml/2006/picture">
+                <pic:pic xmlns:pic="http://schemas.openxmlformats.org/drawingml/2006/picture">
+                  <pic:nvPicPr>
+                    <pic:cNvPr id="0" name="Picture 6"/>
+                    <pic:cNvPicPr>
+                      <a:picLocks noChangeAspect="1" noChangeArrowheads="1"/>
+                    </pic:cNvPicPr>
+                  </pic:nvPicPr>
+                  <pic:blipFill>
+                    <a:blip r:embed="rId6" cstate="print">
+                      <a:extLst>
+                        <a:ext uri="{28A0092B-C50C-407E-A947-70E740481C1C}">
+                          <a14:useLocalDpi xmlns:a14="http://schemas.microsoft.com/office/drawing/2010/main" val="0"/>
+                        </a:ext>
+                      </a:extLst>
+                    </a:blip>
+                    <a:srcRect/>
+                    <a:stretch>
+                      <a:fillRect/>
+                    </a:stretch>
+                  </pic:blipFill>
+                  <pic:spPr bwMode="auto">
+                    <a:xfrm>
+                      <a:off x="0" y="0"/>
+                      <a:ext cx="5759450" cy="3600450"/>
+                    </a:xfrm>
+                    <a:prstGeom prst="rect">
+                      <a:avLst/>
+                    </a:prstGeom>
+                    <a:noFill/>
+                    <a:ln>
+                      <a:noFill/>
+                    </a:ln>
+                  </pic:spPr>
+                </pic:pic>
+              </a:graphicData>
+            </a:graphic>
+          </wp:inline>
+        </w:drawing>
+      </w:r>
+      <w:bookmarkStart w:id="0" w:name="_GoBack"/>
+      <w:bookmarkEnd w:id="0"/>
+    </w:p>
+    <w:p>
+      <w:pPr>
+        <w:rPr>
+          <w:color w:val="000000" w:themeColor="text1"/>
+          <w:sz w:val="24"/>
+          <w:szCs w:val="24"/>
+          <w:lang w:val="fr-FR"/>
+        </w:rPr>
+      </w:pPr>
+      <w:r>
+        <w:rPr>
+          <w:noProof/>
+          <w:color w:val="000000" w:themeColor="text1"/>
+          <w:sz w:val="24"/>
+          <w:szCs w:val="24"/>
+          <w:lang w:val="fr-FR"/>
+        </w:rPr>
+        <w:lastRenderedPageBreak/>
+        <w:drawing>
+          <wp:inline distT="0" distB="0" distL="0" distR="0">
+            <wp:extent cx="5759450" cy="3600450"/>
+            <wp:effectExtent l="0" t="0" r="0" b="0"/>
+            <wp:docPr id="5" name="Image 5"/>
+            <wp:cNvGraphicFramePr>
+              <a:graphicFrameLocks xmlns:a="http://schemas.openxmlformats.org/drawingml/2006/main" noChangeAspect="1"/>
+            </wp:cNvGraphicFramePr>
+            <a:graphic xmlns:a="http://schemas.openxmlformats.org/drawingml/2006/main">
+              <a:graphicData uri="http://schemas.openxmlformats.org/drawingml/2006/picture">
+                <pic:pic xmlns:pic="http://schemas.openxmlformats.org/drawingml/2006/picture">
+                  <pic:nvPicPr>
+                    <pic:cNvPr id="0" name="Picture 5"/>
+                    <pic:cNvPicPr>
+                      <a:picLocks noChangeAspect="1" noChangeArrowheads="1"/>
+                    </pic:cNvPicPr>
+                  </pic:nvPicPr>
+                  <pic:blipFill>
+                    <a:blip r:embed="rId7" cstate="print">
+                      <a:extLst>
+                        <a:ext uri="{28A0092B-C50C-407E-A947-70E740481C1C}">
+                          <a14:useLocalDpi xmlns:a14="http://schemas.microsoft.com/office/drawing/2010/main" val="0"/>
+                        </a:ext>
+                      </a:extLst>
+                    </a:blip>
+                    <a:srcRect/>
+                    <a:stretch>
+                      <a:fillRect/>
+                    </a:stretch>
+                  </pic:blipFill>
+                  <pic:spPr bwMode="auto">
+                    <a:xfrm>
+                      <a:off x="0" y="0"/>
+                      <a:ext cx="5759450" cy="3600450"/>
+                    </a:xfrm>
+                    <a:prstGeom prst="rect">
+                      <a:avLst/>
+                    </a:prstGeom>
+                    <a:noFill/>
+                    <a:ln>
+                      <a:noFill/>
+                    </a:ln>
+                  </pic:spPr>
+                </pic:pic>
+              </a:graphicData>
+            </a:graphic>
+          </wp:inline>
+        </w:drawing>
+      </w:r>
+      <w:r>
+        <w:rPr>
+          <w:noProof/>
+          <w:color w:val="000000" w:themeColor="text1"/>
+          <w:sz w:val="24"/>
+          <w:szCs w:val="24"/>
+          <w:lang w:val="fr-FR"/>
+        </w:rPr>
+        <w:drawing>
+          <wp:inline distT="0" distB="0" distL="0" distR="0">
+            <wp:extent cx="5759450" cy="3600450"/>
+            <wp:effectExtent l="0" t="0" r="0" b="0"/>
+            <wp:docPr id="1" name="Image 1"/>
+            <wp:cNvGraphicFramePr>
+              <a:graphicFrameLocks xmlns:a="http://schemas.openxmlformats.org/drawingml/2006/main" noChangeAspect="1"/>
+            </wp:cNvGraphicFramePr>
+            <a:graphic xmlns:a="http://schemas.openxmlformats.org/drawingml/2006/main">
+              <a:graphicData uri="http://schemas.openxmlformats.org/drawingml/2006/picture">
+                <pic:pic xmlns:pic="http://schemas.openxmlformats.org/drawingml/2006/picture">
+                  <pic:nvPicPr>
+                    <pic:cNvPr id="0" name="Picture 1"/>
+                    <pic:cNvPicPr>
+                      <a:picLocks noChangeAspect="1" noChangeArrowheads="1"/>
+                    </pic:cNvPicPr>
+                  </pic:nvPicPr>
+                  <pic:blipFill>
+                    <a:blip r:embed="rId8" cstate="print">
+                      <a:extLst>
+                        <a:ext uri="{28A0092B-C50C-407E-A947-70E740481C1C}">
+                          <a14:useLocalDpi xmlns:a14="http://schemas.microsoft.com/office/drawing/2010/main" val="0"/>
+                        </a:ext>
+                      </a:extLst>
+                    </a:blip>
+                    <a:srcRect/>
+                    <a:stretch>
+                      <a:fillRect/>
+                    </a:stretch>
+                  </pic:blipFill>
+                  <pic:spPr bwMode="auto">
+                    <a:xfrm>
+                      <a:off x="0" y="0"/>
+                      <a:ext cx="5759450" cy="3600450"/>
+                    </a:xfrm>
+                    <a:prstGeom prst="rect">
+                      <a:avLst/>
+                    </a:prstGeom>
+                    <a:noFill/>
+                    <a:ln>
+                      <a:noFill/>
+                    </a:ln>
+                  </pic:spPr>
+                </pic:pic>
+              </a:graphicData>
+            </a:graphic>
+          </wp:inline>
+        </w:drawing>
+      </w:r>
+      <w:r>
+        <w:rPr>
+          <w:noProof/>
+          <w:color w:val="000000" w:themeColor="text1"/>
+          <w:sz w:val="24"/>
+          <w:szCs w:val="24"/>
+          <w:lang w:val="fr-FR"/>
+        </w:rPr>
+        <w:lastRenderedPageBreak/>
+        <w:drawing>
+          <wp:inline distT="0" distB="0" distL="0" distR="0">
+            <wp:extent cx="5759450" cy="3600450"/>
+            <wp:effectExtent l="0" t="0" r="0" b="0"/>
+            <wp:docPr id="7" name="Image 7"/>
+            <wp:cNvGraphicFramePr>
+              <a:graphicFrameLocks xmlns:a="http://schemas.openxmlformats.org/drawingml/2006/main" noChangeAspect="1"/>
+            </wp:cNvGraphicFramePr>
+            <a:graphic xmlns:a="http://schemas.openxmlformats.org/drawingml/2006/main">
+              <a:graphicData uri="http://schemas.openxmlformats.org/drawingml/2006/picture">
+                <pic:pic xmlns:pic="http://schemas.openxmlformats.org/drawingml/2006/picture">
+                  <pic:nvPicPr>
+                    <pic:cNvPr id="0" name="Picture 7"/>
+                    <pic:cNvPicPr>
+                      <a:picLocks noChangeAspect="1" noChangeArrowheads="1"/>
+                    </pic:cNvPicPr>
+                  </pic:nvPicPr>
+                  <pic:blipFill>
+                    <a:blip r:embed="rId9" cstate="print">
+                      <a:extLst>
+                        <a:ext uri="{28A0092B-C50C-407E-A947-70E740481C1C}">
+                          <a14:useLocalDpi xmlns:a14="http://schemas.microsoft.com/office/drawing/2010/main" val="0"/>
+                        </a:ext>
+                      </a:extLst>
+                    </a:blip>
+                    <a:srcRect/>
+                    <a:stretch>
+                      <a:fillRect/>
+                    </a:stretch>
+                  </pic:blipFill>
+                  <pic:spPr bwMode="auto">
+                    <a:xfrm>
+                      <a:off x="0" y="0"/>
+                      <a:ext cx="5759450" cy="3600450"/>
+                    </a:xfrm>
+                    <a:prstGeom prst="rect">
+                      <a:avLst/>
+                    </a:prstGeom>
+                    <a:noFill/>
+                    <a:ln>
+                      <a:noFill/>
+                    </a:ln>
+                  </pic:spPr>
+                </pic:pic>
+              </a:graphicData>
+            </a:graphic>
+          </wp:inline>
+        </w:drawing>
+      </w:r>
+      <w:r>
+        <w:rPr>
+          <w:noProof/>
+          <w:color w:val="000000" w:themeColor="text1"/>
+          <w:sz w:val="24"/>
+          <w:szCs w:val="24"/>
+          <w:lang w:val="fr-FR"/>
+        </w:rPr>
+        <w:drawing>
+          <wp:inline distT="0" distB="0" distL="0" distR="0">
+            <wp:extent cx="5759450" cy="3600450"/>
+            <wp:effectExtent l="0" t="0" r="0" b="0"/>
+            <wp:docPr id="9" name="Image 9"/>
+            <wp:cNvGraphicFramePr>
+              <a:graphicFrameLocks xmlns:a="http://schemas.openxmlformats.org/drawingml/2006/main" noChangeAspect="1"/>
+            </wp:cNvGraphicFramePr>
+            <a:graphic xmlns:a="http://schemas.openxmlformats.org/drawingml/2006/main">
+              <a:graphicData uri="http://schemas.openxmlformats.org/drawingml/2006/picture">
+                <pic:pic xmlns:pic="http://schemas.openxmlformats.org/drawingml/2006/picture">
+                  <pic:nvPicPr>
+                    <pic:cNvPr id="0" name="Picture 9"/>
+                    <pic:cNvPicPr>
+                      <a:picLocks noChangeAspect="1" noChangeArrowheads="1"/>
+                    </pic:cNvPicPr>
+                  </pic:nvPicPr>
+                  <pic:blipFill>
+                    <a:blip r:embed="rId10" cstate="print">
+                      <a:extLst>
+                        <a:ext uri="{28A0092B-C50C-407E-A947-70E740481C1C}">
+                          <a14:useLocalDpi xmlns:a14="http://schemas.microsoft.com/office/drawing/2010/main" val="0"/>
+                        </a:ext>
+                      </a:extLst>
+                    </a:blip>
+                    <a:srcRect/>
+                    <a:stretch>
+                      <a:fillRect/>
+                    </a:stretch>
+                  </pic:blipFill>
+                  <pic:spPr bwMode="auto">
+                    <a:xfrm>
+                      <a:off x="0" y="0"/>
+                      <a:ext cx="5759450" cy="3600450"/>
+                    </a:xfrm>
+                    <a:prstGeom prst="rect">
+                      <a:avLst/>
+                    </a:prstGeom>
+                    <a:noFill/>
+                    <a:ln>
+                      <a:noFill/>
+                    </a:ln>
+                  </pic:spPr>
+                </pic:pic>
+              </a:graphicData>
+            </a:graphic>
+          </wp:inline>
+        </w:drawing>
+      </w:r>
+      <w:r>
+        <w:rPr>
+          <w:noProof/>
+          <w:color w:val="000000" w:themeColor="text1"/>
+          <w:sz w:val="24"/>
+          <w:szCs w:val="24"/>
+          <w:lang w:val="fr-FR"/>
+        </w:rPr>
+        <w:lastRenderedPageBreak/>
+        <w:drawing>
+          <wp:inline distT="0" distB="0" distL="0" distR="0">
+            <wp:extent cx="5759450" cy="3600450"/>
+            <wp:effectExtent l="0" t="0" r="0" b="0"/>
+            <wp:docPr id="10" name="Image 10"/>
+            <wp:cNvGraphicFramePr>
+              <a:graphicFrameLocks xmlns:a="http://schemas.openxmlformats.org/drawingml/2006/main" noChangeAspect="1"/>
+            </wp:cNvGraphicFramePr>
+            <a:graphic xmlns:a="http://schemas.openxmlformats.org/drawingml/2006/main">
+              <a:graphicData uri="http://schemas.openxmlformats.org/drawingml/2006/picture">
+                <pic:pic xmlns:pic="http://schemas.openxmlformats.org/drawingml/2006/picture">
+                  <pic:nvPicPr>
+                    <pic:cNvPr id="0" name="Picture 10"/>
+                    <pic:cNvPicPr>
+                      <a:picLocks noChangeAspect="1" noChangeArrowheads="1"/>
+                    </pic:cNvPicPr>
+                  </pic:nvPicPr>
+                  <pic:blipFill>
+                    <a:blip r:embed="rId11" cstate="print">
+                      <a:extLst>
+                        <a:ext uri="{28A0092B-C50C-407E-A947-70E740481C1C}">
+                          <a14:useLocalDpi xmlns:a14="http://schemas.microsoft.com/office/drawing/2010/main" val="0"/>
+                        </a:ext>
+                      </a:extLst>
+                    </a:blip>
+                    <a:srcRect/>
+                    <a:stretch>
+                      <a:fillRect/>
+                    </a:stretch>
+                  </pic:blipFill>
+                  <pic:spPr bwMode="auto">
+                    <a:xfrm>
+                      <a:off x="0" y="0"/>
+                      <a:ext cx="5759450" cy="3600450"/>
+                    </a:xfrm>
+                    <a:prstGeom prst="rect">
+                      <a:avLst/>
+                    </a:prstGeom>
+                    <a:noFill/>
+                    <a:ln>
+                      <a:noFill/>
+                    </a:ln>
+                  </pic:spPr>
+                </pic:pic>
+              </a:graphicData>
+            </a:graphic>
+          </wp:inline>
+        </w:drawing>
+      </w:r>
+      <w:r>
+        <w:rPr>
+          <w:noProof/>
+          <w:color w:val="000000" w:themeColor="text1"/>
+          <w:sz w:val="24"/>
+          <w:szCs w:val="24"/>
+          <w:lang w:val="fr-FR"/>
+        </w:rPr>
+        <w:drawing>
+          <wp:inline distT="0" distB="0" distL="0" distR="0">
+            <wp:extent cx="5759450" cy="3600450"/>
+            <wp:effectExtent l="0" t="0" r="0" b="0"/>
+            <wp:docPr id="11" name="Image 11"/>
+            <wp:cNvGraphicFramePr>
+              <a:graphicFrameLocks xmlns:a="http://schemas.openxmlformats.org/drawingml/2006/main" noChangeAspect="1"/>
+            </wp:cNvGraphicFramePr>
+            <a:graphic xmlns:a="http://schemas.openxmlformats.org/drawingml/2006/main">
+              <a:graphicData uri="http://schemas.openxmlformats.org/drawingml/2006/picture">
+                <pic:pic xmlns:pic="http://schemas.openxmlformats.org/drawingml/2006/picture">
+                  <pic:nvPicPr>
+                    <pic:cNvPr id="0" name="Picture 11"/>
+                    <pic:cNvPicPr>
+                      <a:picLocks noChangeAspect="1" noChangeArrowheads="1"/>
+                    </pic:cNvPicPr>
+                  </pic:nvPicPr>
+                  <pic:blipFill>
+                    <a:blip r:embed="rId12" cstate="print">
+                      <a:extLst>
+                        <a:ext uri="{28A0092B-C50C-407E-A947-70E740481C1C}">
+                          <a14:useLocalDpi xmlns:a14="http://schemas.microsoft.com/office/drawing/2010/main" val="0"/>
+                        </a:ext>
+                      </a:extLst>
+                    </a:blip>
+                    <a:srcRect/>
+                    <a:stretch>
+                      <a:fillRect/>
+                    </a:stretch>
+                  </pic:blipFill>
+                  <pic:spPr bwMode="auto">
+                    <a:xfrm>
+                      <a:off x="0" y="0"/>
+                      <a:ext cx="5759450" cy="3600450"/>
+                    </a:xfrm>
+                    <a:prstGeom prst="rect">
+                      <a:avLst/>
+                    </a:prstGeom>
+                    <a:noFill/>
+                    <a:ln>
+                      <a:noFill/>
+                    </a:ln>
+                  </pic:spPr>
+                </pic:pic>
+              </a:graphicData>
+            </a:graphic>
+          </wp:inline>
+        </w:drawing>
+      </w:r>
+      <w:r>
+        <w:rPr>
+          <w:noProof/>
+          <w:color w:val="000000" w:themeColor="text1"/>
+          <w:sz w:val="24"/>
+          <w:szCs w:val="24"/>
+          <w:lang w:val="fr-FR"/>
+        </w:rPr>
+        <w:lastRenderedPageBreak/>
+        <w:drawing>
+          <wp:inline distT="0" distB="0" distL="0" distR="0">
+            <wp:extent cx="5759450" cy="3600450"/>
+            <wp:effectExtent l="0" t="0" r="0" b="0"/>
+            <wp:docPr id="12" name="Image 12"/>
+            <wp:cNvGraphicFramePr>
+              <a:graphicFrameLocks xmlns:a="http://schemas.openxmlformats.org/drawingml/2006/main" noChangeAspect="1"/>
+            </wp:cNvGraphicFramePr>
+            <a:graphic xmlns:a="http://schemas.openxmlformats.org/drawingml/2006/main">
+              <a:graphicData uri="http://schemas.openxmlformats.org/drawingml/2006/picture">
+                <pic:pic xmlns:pic="http://schemas.openxmlformats.org/drawingml/2006/picture">
+                  <pic:nvPicPr>
+                    <pic:cNvPr id="0" name="Picture 12"/>
+                    <pic:cNvPicPr>
+                      <a:picLocks noChangeAspect="1" noChangeArrowheads="1"/>
+                    </pic:cNvPicPr>
+                  </pic:nvPicPr>
+                  <pic:blipFill>
+                    <a:blip r:embed="rId13" cstate="print">
+                      <a:extLst>
+                        <a:ext uri="{28A0092B-C50C-407E-A947-70E740481C1C}">
+                          <a14:useLocalDpi xmlns:a14="http://schemas.microsoft.com/office/drawing/2010/main" val="0"/>
+                        </a:ext>
+                      </a:extLst>
+                    </a:blip>
+                    <a:srcRect/>
+                    <a:stretch>
+                      <a:fillRect/>
+                    </a:stretch>
+                  </pic:blipFill>
+                  <pic:spPr bwMode="auto">
+                    <a:xfrm>
+                      <a:off x="0" y="0"/>
+                      <a:ext cx="5759450" cy="3600450"/>
+                    </a:xfrm>
+                    <a:prstGeom prst="rect">
+                      <a:avLst/>
+                    </a:prstGeom>
+                    <a:noFill/>
+                    <a:ln>
+                      <a:noFill/>
+                    </a:ln>
+                  </pic:spPr>
+                </pic:pic>
+              </a:graphicData>
+            </a:graphic>
+          </wp:inline>
+        </w:drawing>
+      </w:r>
+      <w:r>
+        <w:rPr>
+          <w:noProof/>
+          <w:color w:val="000000" w:themeColor="text1"/>
+          <w:sz w:val="24"/>
+          <w:szCs w:val="24"/>
+          <w:lang w:val="fr-FR"/>
+        </w:rPr>
+        <w:drawing>
+          <wp:inline distT="0" distB="0" distL="0" distR="0">
+            <wp:extent cx="5759450" cy="3600450"/>
+            <wp:effectExtent l="0" t="0" r="0" b="0"/>
+            <wp:docPr id="13" name="Image 13"/>
+            <wp:cNvGraphicFramePr>
+              <a:graphicFrameLocks xmlns:a="http://schemas.openxmlformats.org/drawingml/2006/main" noChangeAspect="1"/>
+            </wp:cNvGraphicFramePr>
+            <a:graphic xmlns:a="http://schemas.openxmlformats.org/drawingml/2006/main">
+              <a:graphicData uri="http://schemas.openxmlformats.org/drawingml/2006/picture">
+                <pic:pic xmlns:pic="http://schemas.openxmlformats.org/drawingml/2006/picture">
+                  <pic:nvPicPr>
+                    <pic:cNvPr id="0" name="Picture 13"/>
+                    <pic:cNvPicPr>
+                      <a:picLocks noChangeAspect="1" noChangeArrowheads="1"/>
+                    </pic:cNvPicPr>
+                  </pic:nvPicPr>
+                  <pic:blipFill>
+                    <a:blip r:embed="rId14" cstate="print">
+                      <a:extLst>
+                        <a:ext uri="{28A0092B-C50C-407E-A947-70E740481C1C}">
+                          <a14:useLocalDpi xmlns:a14="http://schemas.microsoft.com/office/drawing/2010/main" val="0"/>
+                        </a:ext>
+                      </a:extLst>
+                    </a:blip>
+                    <a:srcRect/>
+                    <a:stretch>
+                      <a:fillRect/>
+                    </a:stretch>
+                  </pic:blipFill>
+                  <pic:spPr bwMode="auto">
+                    <a:xfrm>
+                      <a:off x="0" y="0"/>
+                      <a:ext cx="5759450" cy="3600450"/>
+                    </a:xfrm>
+                    <a:prstGeom prst="rect">
+                      <a:avLst/>
+                    </a:prstGeom>
+                    <a:noFill/>
+                    <a:ln>
+                      <a:noFill/>
+                    </a:ln>
+                  </pic:spPr>
+                </pic:pic>
+              </a:graphicData>
+            </a:graphic>
+          </wp:inline>
+        </w:drawing>
+      </w:r>
+      <w:r>
+        <w:rPr>
+          <w:noProof/>
+          <w:color w:val="000000" w:themeColor="text1"/>
+          <w:sz w:val="24"/>
+          <w:szCs w:val="24"/>
+          <w:lang w:val="fr-FR"/>
+        </w:rPr>
+        <w:lastRenderedPageBreak/>
+        <w:drawing>
+          <wp:inline distT="0" distB="0" distL="0" distR="0">
+            <wp:extent cx="5759450" cy="3600450"/>
+            <wp:effectExtent l="0" t="0" r="0" b="0"/>
+            <wp:docPr id="14" name="Image 14"/>
+            <wp:cNvGraphicFramePr>
+              <a:graphicFrameLocks xmlns:a="http://schemas.openxmlformats.org/drawingml/2006/main" noChangeAspect="1"/>
+            </wp:cNvGraphicFramePr>
+            <a:graphic xmlns:a="http://schemas.openxmlformats.org/drawingml/2006/main">
+              <a:graphicData uri="http://schemas.openxmlformats.org/drawingml/2006/picture">
+                <pic:pic xmlns:pic="http://schemas.openxmlformats.org/drawingml/2006/picture">
+                  <pic:nvPicPr>
+                    <pic:cNvPr id="0" name="Picture 14"/>
+                    <pic:cNvPicPr>
+                      <a:picLocks noChangeAspect="1" noChangeArrowheads="1"/>
+                    </pic:cNvPicPr>
+                  </pic:nvPicPr>
+                  <pic:blipFill>
+                    <a:blip r:embed="rId15" cstate="print">
+                      <a:extLst>
+                        <a:ext uri="{28A0092B-C50C-407E-A947-70E740481C1C}">
+                          <a14:useLocalDpi xmlns:a14="http://schemas.microsoft.com/office/drawing/2010/main" val="0"/>
+                        </a:ext>
+                      </a:extLst>
+                    </a:blip>
+                    <a:srcRect/>
+                    <a:stretch>
+                      <a:fillRect/>
+                    </a:stretch>
+                  </pic:blipFill>
+                  <pic:spPr bwMode="auto">
+                    <a:xfrm>
+                      <a:off x="0" y="0"/>
+                      <a:ext cx="5759450" cy="3600450"/>
+                    </a:xfrm>
+                    <a:prstGeom prst="rect">
+                      <a:avLst/>
+                    </a:prstGeom>
+                    <a:noFill/>
+                    <a:ln>
+                      <a:noFill/>
+                    </a:ln>
+                  </pic:spPr>
+                </pic:pic>
+              </a:graphicData>
+            </a:graphic>
+          </wp:inline>
+        </w:drawing>
+      </w:r>
+      <w:r>
+        <w:rPr>
+          <w:noProof/>
+          <w:color w:val="000000" w:themeColor="text1"/>
+          <w:sz w:val="24"/>
+          <w:szCs w:val="24"/>
+          <w:lang w:val="fr-FR"/>
+        </w:rPr>
+        <w:drawing>
+          <wp:inline distT="0" distB="0" distL="0" distR="0">
+            <wp:extent cx="5759450" cy="3600450"/>
+            <wp:effectExtent l="0" t="0" r="0" b="0"/>
+            <wp:docPr id="15" name="Image 15"/>
+            <wp:cNvGraphicFramePr>
+              <a:graphicFrameLocks xmlns:a="http://schemas.openxmlformats.org/drawingml/2006/main" noChangeAspect="1"/>
+            </wp:cNvGraphicFramePr>
+            <a:graphic xmlns:a="http://schemas.openxmlformats.org/drawingml/2006/main">
+              <a:graphicData uri="http://schemas.openxmlformats.org/drawingml/2006/picture">
+                <pic:pic xmlns:pic="http://schemas.openxmlformats.org/drawingml/2006/picture">
+                  <pic:nvPicPr>
+                    <pic:cNvPr id="0" name="Picture 15"/>
+                    <pic:cNvPicPr>
+                      <a:picLocks noChangeAspect="1" noChangeArrowheads="1"/>
+                    </pic:cNvPicPr>
+                  </pic:nvPicPr>
+                  <pic:blipFill>
+                    <a:blip r:embed="rId16" cstate="print">
+                      <a:extLst>
+                        <a:ext uri="{28A0092B-C50C-407E-A947-70E740481C1C}">
+                          <a14:useLocalDpi xmlns:a14="http://schemas.microsoft.com/office/drawing/2010/main" val="0"/>
+                        </a:ext>
+                      </a:extLst>
+                    </a:blip>
+                    <a:srcRect/>
+                    <a:stretch>
+                      <a:fillRect/>
+                    </a:stretch>
+                  </pic:blipFill>
+                  <pic:spPr bwMode="auto">
+                    <a:xfrm>
+                      <a:off x="0" y="0"/>
+                      <a:ext cx="5759450" cy="3600450"/>
+                    </a:xfrm>
+                    <a:prstGeom prst="rect">
+                      <a:avLst/>
+                    </a:prstGeom>
+                    <a:noFill/>
+                    <a:ln>
+                      <a:noFill/>
+                    </a:ln>
+                  </pic:spPr>
+                </pic:pic>
+              </a:graphicData>
+            </a:graphic>
+          </wp:inline>
+        </w:drawing>
       </w:r>
     </w:p>
     <w:p>
@@ -790,6 +1541,36 @@
     <w:semiHidden/>
     <w:unhideWhenUsed/>
   </w:style>
+  <w:style w:type="paragraph" w:styleId="Textedebulles">
+    <w:name w:val="Balloon Text"/>
+    <w:basedOn w:val="Normal"/>
+    <w:link w:val="TextedebullesCar"/>
+    <w:uiPriority w:val="99"/>
+    <w:semiHidden/>
+    <w:unhideWhenUsed/>
+    <w:rsid w:val="003E5FA4"/>
+    <w:pPr>
+      <w:spacing w:after="0" w:line="240" w:lineRule="auto"/>
+    </w:pPr>
+    <w:rPr>
+      <w:rFonts w:ascii="Segoe UI" w:hAnsi="Segoe UI" w:cs="Segoe UI"/>
+      <w:sz w:val="18"/>
+      <w:szCs w:val="18"/>
+    </w:rPr>
+  </w:style>
+  <w:style w:type="character" w:customStyle="1" w:styleId="TextedebullesCar">
+    <w:name w:val="Texte de bulles Car"/>
+    <w:basedOn w:val="Policepardfaut"/>
+    <w:link w:val="Textedebulles"/>
+    <w:uiPriority w:val="99"/>
+    <w:semiHidden/>
+    <w:rsid w:val="003E5FA4"/>
+    <w:rPr>
+      <w:rFonts w:ascii="Segoe UI" w:hAnsi="Segoe UI" w:cs="Segoe UI"/>
+      <w:sz w:val="18"/>
+      <w:szCs w:val="18"/>
+    </w:rPr>
+  </w:style>
 </w:styles>
 </file>
 

</xml_diff>